<commit_message>
app log completo su docx
</commit_message>
<xml_diff>
--- a/storage/app/docs-generator/templates/application_log_report.docx
+++ b/storage/app/docs-generator/templates/application_log_report.docx
@@ -1062,12 +1062,12 @@
                 <wp:extent cx="6607800" cy="1478495"/>
                 <wp:effectExtent b="0" l="0" r="0" t="0"/>
                 <wp:wrapTopAndBottom distB="114300" distT="114300"/>
-                <wp:docPr id="2" name="image5.png"/>
+                <wp:docPr id="2" name="image6.png"/>
                 <a:graphic>
                   <a:graphicData uri="http://schemas.openxmlformats.org/drawingml/2006/picture">
                     <pic:pic>
                       <pic:nvPicPr>
-                        <pic:cNvPr id="0" name="image5.png"/>
+                        <pic:cNvPr id="0" name="image6.png"/>
                         <pic:cNvPicPr preferRelativeResize="0"/>
                       </pic:nvPicPr>
                       <pic:blipFill>
@@ -1101,22 +1101,15 @@
     </w:p>
     <w:p>
       <w:pPr>
-        <w:rPr>
-          <w:rFonts w:ascii="Open Sans" w:cs="Open Sans" w:eastAsia="Open Sans" w:hAnsi="Open Sans"/>
-          <w:sz w:val="24"/>
-          <w:szCs w:val="24"/>
-        </w:rPr>
+        <w:rPr/>
       </w:pPr>
       <w:r>
         <w:rPr>
           <w:rtl w:val="0"/>
         </w:rPr>
-        <w:t xml:space="preserve">$fullApplicationLog$</w:t>
-      </w:r>
-      <w:r>
-        <w:rPr>
-          <w:rtl w:val="0"/>
-        </w:rPr>
+        <w:br w:type="textWrapping"/>
+        <w:br w:type="textWrapping"/>
+        <w:t xml:space="preserve">$html_fullApplicationLog$</w:t>
       </w:r>
     </w:p>
     <w:p>
@@ -1360,12 +1353,12 @@
           <wp:extent cx="6626850" cy="4076700"/>
           <wp:effectExtent b="0" l="0" r="0" t="0"/>
           <wp:wrapSquare wrapText="bothSides" distB="0" distT="0" distL="0" distR="0"/>
-          <wp:docPr id="3" name="image2.png"/>
+          <wp:docPr id="3" name="image1.png"/>
           <a:graphic>
             <a:graphicData uri="http://schemas.openxmlformats.org/drawingml/2006/picture">
               <pic:pic>
                 <pic:nvPicPr>
-                  <pic:cNvPr id="0" name="image2.png"/>
+                  <pic:cNvPr id="0" name="image1.png"/>
                   <pic:cNvPicPr preferRelativeResize="0"/>
                 </pic:nvPicPr>
                 <pic:blipFill>
@@ -1444,12 +1437,12 @@
           <wp:extent cx="6626850" cy="4076700"/>
           <wp:effectExtent b="0" l="0" r="0" t="0"/>
           <wp:wrapSquare wrapText="bothSides" distB="0" distT="0" distL="0" distR="0"/>
-          <wp:docPr id="5" name="image1.png"/>
+          <wp:docPr id="5" name="image2.png"/>
           <a:graphic>
             <a:graphicData uri="http://schemas.openxmlformats.org/drawingml/2006/picture">
               <pic:pic>
                 <pic:nvPicPr>
-                  <pic:cNvPr id="0" name="image1.png"/>
+                  <pic:cNvPr id="0" name="image2.png"/>
                   <pic:cNvPicPr preferRelativeResize="0"/>
                 </pic:nvPicPr>
                 <pic:blipFill>

</xml_diff>

<commit_message>
app log report new template
</commit_message>
<xml_diff>
--- a/storage/app/docs-generator/templates/application_log_report.docx
+++ b/storage/app/docs-generator/templates/application_log_report.docx
@@ -705,7 +705,6 @@
     </w:p>
     <w:p>
       <w:pPr>
-        <w:jc w:val="left"/>
         <w:rPr>
           <w:rFonts w:ascii="Open Sans" w:cs="Open Sans" w:eastAsia="Open Sans" w:hAnsi="Open Sans"/>
           <w:sz w:val="24"/>
@@ -713,385 +712,7 @@
         </w:rPr>
       </w:pPr>
       <w:r>
-        <w:rPr>
-          <w:rtl w:val="0"/>
-        </w:rPr>
-      </w:r>
-    </w:p>
-    <w:p>
-      <w:pPr>
-        <w:jc w:val="left"/>
-        <w:rPr>
-          <w:rFonts w:ascii="Open Sans" w:cs="Open Sans" w:eastAsia="Open Sans" w:hAnsi="Open Sans"/>
-          <w:b w:val="1"/>
-          <w:sz w:val="24"/>
-          <w:szCs w:val="24"/>
-        </w:rPr>
-      </w:pPr>
-      <w:r>
-        <w:rPr>
-          <w:rFonts w:ascii="Open Sans" w:cs="Open Sans" w:eastAsia="Open Sans" w:hAnsi="Open Sans"/>
-          <w:sz w:val="24"/>
-          <w:szCs w:val="24"/>
-        </w:rPr>
-        <mc:AlternateContent>
-          <mc:Choice Requires="wpg">
-            <w:drawing>
-              <wp:anchor allowOverlap="1" behindDoc="0" distB="114300" distT="114300" distL="114300" distR="114300" hidden="0" layoutInCell="1" locked="0" relativeHeight="0" simplePos="0">
-                <wp:simplePos x="0" y="0"/>
-                <wp:positionH relativeFrom="page">
-                  <wp:posOffset>487050</wp:posOffset>
-                </wp:positionH>
-                <wp:positionV relativeFrom="page">
-                  <wp:posOffset>7770339</wp:posOffset>
-                </wp:positionV>
-                <wp:extent cx="6607800" cy="1478495"/>
-                <wp:effectExtent b="0" l="0" r="0" t="0"/>
-                <wp:wrapTopAndBottom distB="114300" distT="114300"/>
-                <wp:docPr id="2" name=""/>
-                <a:graphic>
-                  <a:graphicData uri="http://schemas.microsoft.com/office/word/2010/wordprocessingGroup">
-                    <wpg:wgp>
-                      <wpg:cNvGrpSpPr/>
-                      <wpg:grpSpPr>
-                        <a:xfrm>
-                          <a:off x="-14700" y="0"/>
-                          <a:ext cx="6607800" cy="1478495"/>
-                          <a:chOff x="-14700" y="0"/>
-                          <a:chExt cx="7634701" cy="1691700"/>
-                        </a:xfrm>
-                      </wpg:grpSpPr>
-                      <wps:wsp>
-                        <wps:cNvSpPr/>
-                        <wps:cNvPr id="3" name="Shape 3"/>
-                        <wps:spPr>
-                          <a:xfrm>
-                            <a:off x="-14700" y="0"/>
-                            <a:ext cx="2622300" cy="1691700"/>
-                          </a:xfrm>
-                          <a:prstGeom prst="rect">
-                            <a:avLst/>
-                          </a:prstGeom>
-                          <a:solidFill>
-                            <a:srgbClr val="EFF9FE"/>
-                          </a:solidFill>
-                          <a:ln cap="flat" cmpd="sng" w="76200">
-                            <a:solidFill>
-                              <a:srgbClr val="FFFFFF"/>
-                            </a:solidFill>
-                            <a:prstDash val="solid"/>
-                            <a:round/>
-                            <a:headEnd len="sm" w="sm" type="none"/>
-                            <a:tailEnd len="sm" w="sm" type="none"/>
-                          </a:ln>
-                        </wps:spPr>
-                        <wps:txbx>
-                          <w:txbxContent>
-                            <w:p>
-                              <w:pPr>
-                                <w:spacing w:after="0" w:before="0" w:line="240"/>
-                                <w:ind w:left="425.1959991455078" w:right="0" w:firstLine="425.1959991455078"/>
-                                <w:jc w:val="left"/>
-                                <w:textDirection w:val="btLr"/>
-                              </w:pPr>
-                              <w:r>
-                                <w:rPr>
-                                  <w:rFonts w:ascii="Arial" w:cs="Arial" w:eastAsia="Arial" w:hAnsi="Arial"/>
-                                  <w:b w:val="0"/>
-                                  <w:i w:val="0"/>
-                                  <w:smallCaps w:val="0"/>
-                                  <w:strike w:val="0"/>
-                                  <w:color w:val="000000"/>
-                                  <w:sz w:val="36"/>
-                                  <w:vertAlign w:val="baseline"/>
-                                </w:rPr>
-                                <w:t xml:space="preserve">Section 1</w:t>
-                              </w:r>
-                            </w:p>
-                            <w:p>
-                              <w:pPr>
-                                <w:spacing w:after="0" w:before="0" w:line="240"/>
-                                <w:ind w:left="425.1959991455078" w:right="0" w:firstLine="425.1959991455078"/>
-                                <w:jc w:val="left"/>
-                                <w:textDirection w:val="btLr"/>
-                              </w:pPr>
-                              <w:r>
-                                <w:rPr>
-                                  <w:rFonts w:ascii="Arial" w:cs="Arial" w:eastAsia="Arial" w:hAnsi="Arial"/>
-                                  <w:b w:val="0"/>
-                                  <w:i w:val="0"/>
-                                  <w:smallCaps w:val="0"/>
-                                  <w:strike w:val="0"/>
-                                  <w:color w:val="000000"/>
-                                  <w:sz w:val="36"/>
-                                  <w:vertAlign w:val="baseline"/>
-                                </w:rPr>
-                              </w:r>
-                              <w:r>
-                                <w:rPr>
-                                  <w:rFonts w:ascii="Arial" w:cs="Arial" w:eastAsia="Arial" w:hAnsi="Arial"/>
-                                  <w:b w:val="1"/>
-                                  <w:i w:val="0"/>
-                                  <w:smallCaps w:val="0"/>
-                                  <w:strike w:val="0"/>
-                                  <w:color w:val="000000"/>
-                                  <w:sz w:val="48"/>
-                                  <w:vertAlign w:val="baseline"/>
-                                </w:rPr>
-                                <w:t xml:space="preserve">Surface preparation</w:t>
-                              </w:r>
-                            </w:p>
-                          </w:txbxContent>
-                        </wps:txbx>
-                        <wps:bodyPr anchorCtr="0" anchor="ctr" bIns="91425" lIns="91425" spcFirstLastPara="1" rIns="91425" wrap="square" tIns="91425">
-                          <a:noAutofit/>
-                        </wps:bodyPr>
-                      </wps:wsp>
-                      <wps:wsp>
-                        <wps:cNvSpPr/>
-                        <wps:cNvPr id="4" name="Shape 4"/>
-                        <wps:spPr>
-                          <a:xfrm>
-                            <a:off x="5171101" y="0"/>
-                            <a:ext cx="2448900" cy="1691700"/>
-                          </a:xfrm>
-                          <a:prstGeom prst="homePlate">
-                            <a:avLst>
-                              <a:gd fmla="val 0" name="adj"/>
-                            </a:avLst>
-                          </a:prstGeom>
-                          <a:solidFill>
-                            <a:srgbClr val="EFF9FE"/>
-                          </a:solidFill>
-                          <a:ln cap="flat" cmpd="sng" w="76200">
-                            <a:solidFill>
-                              <a:srgbClr val="FFFFFF"/>
-                            </a:solidFill>
-                            <a:prstDash val="solid"/>
-                            <a:round/>
-                            <a:headEnd len="sm" w="sm" type="none"/>
-                            <a:tailEnd len="sm" w="sm" type="none"/>
-                          </a:ln>
-                        </wps:spPr>
-                        <wps:txbx>
-                          <w:txbxContent>
-                            <w:p>
-                              <w:pPr>
-                                <w:spacing w:after="0" w:before="0" w:line="240"/>
-                                <w:ind w:left="425.1959991455078" w:right="0" w:firstLine="425.1959991455078"/>
-                                <w:jc w:val="left"/>
-                                <w:textDirection w:val="btLr"/>
-                              </w:pPr>
-                              <w:r>
-                                <w:rPr>
-                                  <w:rFonts w:ascii="Arial" w:cs="Arial" w:eastAsia="Arial" w:hAnsi="Arial"/>
-                                  <w:b w:val="0"/>
-                                  <w:i w:val="0"/>
-                                  <w:smallCaps w:val="0"/>
-                                  <w:strike w:val="0"/>
-                                  <w:color w:val="000000"/>
-                                  <w:sz w:val="36"/>
-                                  <w:vertAlign w:val="baseline"/>
-                                </w:rPr>
-                                <w:t xml:space="preserve">Section 3</w:t>
-                              </w:r>
-                            </w:p>
-                            <w:p>
-                              <w:pPr>
-                                <w:spacing w:after="0" w:before="0" w:line="240"/>
-                                <w:ind w:left="425.1959991455078" w:right="0" w:firstLine="425.1959991455078"/>
-                                <w:jc w:val="left"/>
-                                <w:textDirection w:val="btLr"/>
-                              </w:pPr>
-                              <w:r>
-                                <w:rPr>
-                                  <w:rFonts w:ascii="Arial" w:cs="Arial" w:eastAsia="Arial" w:hAnsi="Arial"/>
-                                  <w:b w:val="0"/>
-                                  <w:i w:val="0"/>
-                                  <w:smallCaps w:val="0"/>
-                                  <w:strike w:val="0"/>
-                                  <w:color w:val="000000"/>
-                                  <w:sz w:val="36"/>
-                                  <w:vertAlign w:val="baseline"/>
-                                </w:rPr>
-                              </w:r>
-                              <w:r>
-                                <w:rPr>
-                                  <w:rFonts w:ascii="Arial" w:cs="Arial" w:eastAsia="Arial" w:hAnsi="Arial"/>
-                                  <w:b w:val="1"/>
-                                  <w:i w:val="0"/>
-                                  <w:smallCaps w:val="0"/>
-                                  <w:strike w:val="0"/>
-                                  <w:color w:val="000000"/>
-                                  <w:sz w:val="48"/>
-                                  <w:vertAlign w:val="baseline"/>
-                                </w:rPr>
-                                <w:t xml:space="preserve">Inspection</w:t>
-                              </w:r>
-                            </w:p>
-                            <w:p>
-                              <w:pPr>
-                                <w:spacing w:after="0" w:before="0" w:line="240"/>
-                                <w:ind w:left="425.1959991455078" w:right="0" w:firstLine="425.1959991455078"/>
-                                <w:jc w:val="left"/>
-                                <w:textDirection w:val="btLr"/>
-                              </w:pPr>
-                              <w:r>
-                                <w:rPr>
-                                  <w:rFonts w:ascii="Arial" w:cs="Arial" w:eastAsia="Arial" w:hAnsi="Arial"/>
-                                  <w:b w:val="1"/>
-                                  <w:i w:val="0"/>
-                                  <w:smallCaps w:val="0"/>
-                                  <w:strike w:val="0"/>
-                                  <w:color w:val="000000"/>
-                                  <w:sz w:val="48"/>
-                                  <w:vertAlign w:val="baseline"/>
-                                </w:rPr>
-                              </w:r>
-                            </w:p>
-                          </w:txbxContent>
-                        </wps:txbx>
-                        <wps:bodyPr anchorCtr="0" anchor="ctr" bIns="91425" lIns="91425" spcFirstLastPara="1" rIns="91425" wrap="square" tIns="91425">
-                          <a:noAutofit/>
-                        </wps:bodyPr>
-                      </wps:wsp>
-                      <wps:wsp>
-                        <wps:cNvSpPr/>
-                        <wps:cNvPr id="5" name="Shape 5"/>
-                        <wps:spPr>
-                          <a:xfrm>
-                            <a:off x="2607612" y="0"/>
-                            <a:ext cx="2563500" cy="1691700"/>
-                          </a:xfrm>
-                          <a:prstGeom prst="homePlate">
-                            <a:avLst>
-                              <a:gd fmla="val 0" name="adj"/>
-                            </a:avLst>
-                          </a:prstGeom>
-                          <a:solidFill>
-                            <a:srgbClr val="EFF9FE"/>
-                          </a:solidFill>
-                          <a:ln cap="flat" cmpd="sng" w="76200">
-                            <a:solidFill>
-                              <a:srgbClr val="FFFFFF"/>
-                            </a:solidFill>
-                            <a:prstDash val="solid"/>
-                            <a:round/>
-                            <a:headEnd len="sm" w="sm" type="none"/>
-                            <a:tailEnd len="sm" w="sm" type="none"/>
-                          </a:ln>
-                        </wps:spPr>
-                        <wps:txbx>
-                          <w:txbxContent>
-                            <w:p>
-                              <w:pPr>
-                                <w:spacing w:after="0" w:before="0" w:line="240"/>
-                                <w:ind w:left="425.1959991455078" w:right="0" w:firstLine="425.1959991455078"/>
-                                <w:jc w:val="left"/>
-                                <w:textDirection w:val="btLr"/>
-                              </w:pPr>
-                              <w:r>
-                                <w:rPr>
-                                  <w:rFonts w:ascii="Arial" w:cs="Arial" w:eastAsia="Arial" w:hAnsi="Arial"/>
-                                  <w:b w:val="0"/>
-                                  <w:i w:val="0"/>
-                                  <w:smallCaps w:val="0"/>
-                                  <w:strike w:val="0"/>
-                                  <w:color w:val="000000"/>
-                                  <w:sz w:val="36"/>
-                                  <w:vertAlign w:val="baseline"/>
-                                </w:rPr>
-                                <w:t xml:space="preserve">Section 2</w:t>
-                              </w:r>
-                            </w:p>
-                            <w:p>
-                              <w:pPr>
-                                <w:spacing w:after="0" w:before="0" w:line="240"/>
-                                <w:ind w:left="425.1959991455078" w:right="0" w:firstLine="425.1959991455078"/>
-                                <w:jc w:val="left"/>
-                                <w:textDirection w:val="btLr"/>
-                              </w:pPr>
-                              <w:r>
-                                <w:rPr>
-                                  <w:rFonts w:ascii="Arial" w:cs="Arial" w:eastAsia="Arial" w:hAnsi="Arial"/>
-                                  <w:b w:val="0"/>
-                                  <w:i w:val="0"/>
-                                  <w:smallCaps w:val="0"/>
-                                  <w:strike w:val="0"/>
-                                  <w:color w:val="000000"/>
-                                  <w:sz w:val="36"/>
-                                  <w:vertAlign w:val="baseline"/>
-                                </w:rPr>
-                              </w:r>
-                              <w:r>
-                                <w:rPr>
-                                  <w:rFonts w:ascii="Arial" w:cs="Arial" w:eastAsia="Arial" w:hAnsi="Arial"/>
-                                  <w:b w:val="1"/>
-                                  <w:i w:val="0"/>
-                                  <w:smallCaps w:val="0"/>
-                                  <w:strike w:val="0"/>
-                                  <w:color w:val="000000"/>
-                                  <w:sz w:val="48"/>
-                                  <w:vertAlign w:val="baseline"/>
-                                </w:rPr>
-                                <w:t xml:space="preserve">Product application</w:t>
-                              </w:r>
-                            </w:p>
-                          </w:txbxContent>
-                        </wps:txbx>
-                        <wps:bodyPr anchorCtr="0" anchor="ctr" bIns="91425" lIns="91425" spcFirstLastPara="1" rIns="91425" wrap="square" tIns="91425">
-                          <a:noAutofit/>
-                        </wps:bodyPr>
-                      </wps:wsp>
-                    </wpg:wgp>
-                  </a:graphicData>
-                </a:graphic>
-              </wp:anchor>
-            </w:drawing>
-          </mc:Choice>
-          <mc:Fallback>
-            <w:drawing>
-              <wp:anchor allowOverlap="1" behindDoc="0" distB="114300" distT="114300" distL="114300" distR="114300" hidden="0" layoutInCell="1" locked="0" relativeHeight="0" simplePos="0">
-                <wp:simplePos x="0" y="0"/>
-                <wp:positionH relativeFrom="page">
-                  <wp:posOffset>487050</wp:posOffset>
-                </wp:positionH>
-                <wp:positionV relativeFrom="page">
-                  <wp:posOffset>7770339</wp:posOffset>
-                </wp:positionV>
-                <wp:extent cx="6607800" cy="1478495"/>
-                <wp:effectExtent b="0" l="0" r="0" t="0"/>
-                <wp:wrapTopAndBottom distB="114300" distT="114300"/>
-                <wp:docPr id="2" name="image6.png"/>
-                <a:graphic>
-                  <a:graphicData uri="http://schemas.openxmlformats.org/drawingml/2006/picture">
-                    <pic:pic>
-                      <pic:nvPicPr>
-                        <pic:cNvPr id="0" name="image6.png"/>
-                        <pic:cNvPicPr preferRelativeResize="0"/>
-                      </pic:nvPicPr>
-                      <pic:blipFill>
-                        <a:blip r:embed="rId8"/>
-                        <a:srcRect/>
-                        <a:stretch>
-                          <a:fillRect/>
-                        </a:stretch>
-                      </pic:blipFill>
-                      <pic:spPr>
-                        <a:xfrm>
-                          <a:off x="0" y="0"/>
-                          <a:ext cx="6607800" cy="1478495"/>
-                        </a:xfrm>
-                        <a:prstGeom prst="rect"/>
-                        <a:ln/>
-                      </pic:spPr>
-                    </pic:pic>
-                  </a:graphicData>
-                </a:graphic>
-              </wp:anchor>
-            </w:drawing>
-          </mc:Fallback>
-        </mc:AlternateContent>
+        <w:br w:type="page"/>
       </w:r>
       <w:r>
         <w:rPr>
@@ -1107,8 +728,6 @@
         <w:rPr>
           <w:rtl w:val="0"/>
         </w:rPr>
-        <w:br w:type="textWrapping"/>
-        <w:br w:type="textWrapping"/>
         <w:t xml:space="preserve">$html_fullApplicationLog$</w:t>
       </w:r>
     </w:p>
@@ -1157,9 +776,9 @@
       </w:r>
     </w:p>
     <w:sectPr>
-      <w:headerReference r:id="rId9" w:type="first"/>
-      <w:footerReference r:id="rId10" w:type="default"/>
-      <w:footerReference r:id="rId11" w:type="first"/>
+      <w:headerReference r:id="rId8" w:type="first"/>
+      <w:footerReference r:id="rId9" w:type="default"/>
+      <w:footerReference r:id="rId10" w:type="first"/>
       <w:pgSz w:h="16834" w:w="11909"/>
       <w:pgMar w:bottom="737.0078740157481" w:top="737.0078740157481" w:left="737.0078740157481" w:right="737.0078740157481" w:header="0" w:footer="566.9291338582677"/>
       <w:pgNumType w:start="1"/>
@@ -1353,7 +972,7 @@
           <wp:extent cx="6626850" cy="4076700"/>
           <wp:effectExtent b="0" l="0" r="0" t="0"/>
           <wp:wrapSquare wrapText="bothSides" distB="0" distT="0" distL="0" distR="0"/>
-          <wp:docPr id="3" name="image1.png"/>
+          <wp:docPr id="2" name="image1.png"/>
           <a:graphic>
             <a:graphicData uri="http://schemas.openxmlformats.org/drawingml/2006/picture">
               <pic:pic>
@@ -1395,12 +1014,12 @@
           <wp:extent cx="6626850" cy="4076700"/>
           <wp:effectExtent b="0" l="0" r="0" t="0"/>
           <wp:wrapSquare wrapText="bothSides" distB="0" distT="0" distL="0" distR="0"/>
-          <wp:docPr id="4" name="image3.png"/>
+          <wp:docPr id="3" name="image2.png"/>
           <a:graphic>
             <a:graphicData uri="http://schemas.openxmlformats.org/drawingml/2006/picture">
               <pic:pic>
                 <pic:nvPicPr>
-                  <pic:cNvPr id="0" name="image3.png"/>
+                  <pic:cNvPr id="0" name="image2.png"/>
                   <pic:cNvPicPr preferRelativeResize="0"/>
                 </pic:nvPicPr>
                 <pic:blipFill>
@@ -1437,12 +1056,12 @@
           <wp:extent cx="6626850" cy="4076700"/>
           <wp:effectExtent b="0" l="0" r="0" t="0"/>
           <wp:wrapSquare wrapText="bothSides" distB="0" distT="0" distL="0" distR="0"/>
-          <wp:docPr id="5" name="image2.png"/>
+          <wp:docPr id="4" name="image3.png"/>
           <a:graphic>
             <a:graphicData uri="http://schemas.openxmlformats.org/drawingml/2006/picture">
               <pic:pic>
                 <pic:nvPicPr>
-                  <pic:cNvPr id="0" name="image2.png"/>
+                  <pic:cNvPr id="0" name="image3.png"/>
                   <pic:cNvPicPr preferRelativeResize="0"/>
                 </pic:nvPicPr>
                 <pic:blipFill>

</xml_diff>

<commit_message>
inserimento overview in app log
</commit_message>
<xml_diff>
--- a/storage/app/docs-generator/templates/application_log_report.docx
+++ b/storage/app/docs-generator/templates/application_log_report.docx
@@ -28,7 +28,7 @@
           <w:szCs w:val="42"/>
         </w:rPr>
       </w:pPr>
-      <w:bookmarkStart w:colFirst="0" w:colLast="0" w:name="_u263711rdijw" w:id="0"/>
+      <w:bookmarkStart w:colFirst="0" w:colLast="0" w:name="_heading=h.gjdgxs" w:id="0"/>
       <w:bookmarkEnd w:id="0"/>
       <w:r>
         <w:rPr>
@@ -42,54 +42,96 @@
               <wp:anchor allowOverlap="1" behindDoc="0" distB="0" distT="0" distL="0" distR="0" hidden="0" layoutInCell="1" locked="0" relativeHeight="0" simplePos="0">
                 <wp:simplePos x="0" y="0"/>
                 <wp:positionH relativeFrom="column">
-                  <wp:posOffset>2784788</wp:posOffset>
+                  <wp:posOffset>2781300</wp:posOffset>
                 </wp:positionH>
                 <wp:positionV relativeFrom="paragraph">
-                  <wp:posOffset>66675</wp:posOffset>
+                  <wp:posOffset>63500</wp:posOffset>
                 </wp:positionV>
                 <wp:extent cx="1059756" cy="908363"/>
                 <wp:effectExtent b="0" l="0" r="0" t="0"/>
                 <wp:wrapTopAndBottom distB="0" distT="0"/>
-                <wp:docPr id="1" name=""/>
+                <wp:docPr id="5" name=""/>
                 <a:graphic>
                   <a:graphicData uri="http://schemas.microsoft.com/office/word/2010/wordprocessingGroup">
                     <wpg:wgp>
                       <wpg:cNvGrpSpPr/>
                       <wpg:grpSpPr>
                         <a:xfrm>
-                          <a:off x="152400" y="152400"/>
+                          <a:off x="4816122" y="3325819"/>
                           <a:ext cx="1059756" cy="908363"/>
-                          <a:chOff x="152400" y="152400"/>
-                          <a:chExt cx="2819400" cy="2419350"/>
+                          <a:chOff x="4816122" y="3325819"/>
+                          <a:chExt cx="1059756" cy="908363"/>
                         </a:xfrm>
                       </wpg:grpSpPr>
-                      <pic:pic>
-                        <pic:nvPicPr>
-                          <pic:cNvPr descr="logo-23.png" id="2" name="Shape 2"/>
-                          <pic:cNvPicPr preferRelativeResize="0"/>
-                        </pic:nvPicPr>
-                        <pic:blipFill>
-                          <a:blip r:embed="rId6">
-                            <a:alphaModFix/>
-                          </a:blip>
-                          <a:stretch>
-                            <a:fillRect/>
-                          </a:stretch>
-                        </pic:blipFill>
-                        <pic:spPr>
+                      <wpg:grpSp>
+                        <wpg:cNvGrpSpPr/>
+                        <wpg:grpSpPr>
                           <a:xfrm>
-                            <a:off x="152400" y="152400"/>
-                            <a:ext cx="2819400" cy="2419350"/>
+                            <a:off x="4816122" y="3325819"/>
+                            <a:ext cx="1059756" cy="908363"/>
+                            <a:chOff x="152400" y="152400"/>
+                            <a:chExt cx="2819400" cy="2419350"/>
                           </a:xfrm>
-                          <a:prstGeom prst="rect">
-                            <a:avLst/>
-                          </a:prstGeom>
-                          <a:noFill/>
-                          <a:ln>
+                        </wpg:grpSpPr>
+                        <wps:wsp>
+                          <wps:cNvSpPr/>
+                          <wps:cNvPr id="3" name="Shape 3"/>
+                          <wps:spPr>
+                            <a:xfrm>
+                              <a:off x="152400" y="152400"/>
+                              <a:ext cx="2819400" cy="2419350"/>
+                            </a:xfrm>
+                            <a:prstGeom prst="rect">
+                              <a:avLst/>
+                            </a:prstGeom>
                             <a:noFill/>
-                          </a:ln>
-                        </pic:spPr>
-                      </pic:pic>
+                            <a:ln>
+                              <a:noFill/>
+                            </a:ln>
+                          </wps:spPr>
+                          <wps:txbx>
+                            <w:txbxContent>
+                              <w:p>
+                                <w:pPr>
+                                  <w:spacing w:after="0" w:before="0" w:line="240"/>
+                                  <w:ind w:left="0" w:right="0" w:firstLine="0"/>
+                                  <w:jc w:val="left"/>
+                                  <w:textDirection w:val="btLr"/>
+                                </w:pPr>
+                              </w:p>
+                            </w:txbxContent>
+                          </wps:txbx>
+                          <wps:bodyPr anchorCtr="0" anchor="ctr" bIns="91425" lIns="91425" spcFirstLastPara="1" rIns="91425" wrap="square" tIns="91425">
+                            <a:noAutofit/>
+                          </wps:bodyPr>
+                        </wps:wsp>
+                        <pic:pic>
+                          <pic:nvPicPr>
+                            <pic:cNvPr descr="logo-23.png" id="4" name="Shape 4"/>
+                            <pic:cNvPicPr preferRelativeResize="0"/>
+                          </pic:nvPicPr>
+                          <pic:blipFill rotWithShape="1">
+                            <a:blip r:embed="rId7">
+                              <a:alphaModFix/>
+                            </a:blip>
+                            <a:srcRect b="0" l="0" r="0" t="0"/>
+                            <a:stretch/>
+                          </pic:blipFill>
+                          <pic:spPr>
+                            <a:xfrm>
+                              <a:off x="152400" y="152400"/>
+                              <a:ext cx="2819400" cy="2419350"/>
+                            </a:xfrm>
+                            <a:prstGeom prst="rect">
+                              <a:avLst/>
+                            </a:prstGeom>
+                            <a:noFill/>
+                            <a:ln>
+                              <a:noFill/>
+                            </a:ln>
+                          </pic:spPr>
+                        </pic:pic>
+                      </wpg:grpSp>
                     </wpg:wgp>
                   </a:graphicData>
                 </a:graphic>
@@ -101,24 +143,24 @@
               <wp:anchor allowOverlap="1" behindDoc="0" distB="0" distT="0" distL="0" distR="0" hidden="0" layoutInCell="1" locked="0" relativeHeight="0" simplePos="0">
                 <wp:simplePos x="0" y="0"/>
                 <wp:positionH relativeFrom="column">
-                  <wp:posOffset>2784788</wp:posOffset>
+                  <wp:posOffset>2781300</wp:posOffset>
                 </wp:positionH>
                 <wp:positionV relativeFrom="paragraph">
-                  <wp:posOffset>66675</wp:posOffset>
+                  <wp:posOffset>63500</wp:posOffset>
                 </wp:positionV>
                 <wp:extent cx="1059756" cy="908363"/>
                 <wp:effectExtent b="0" l="0" r="0" t="0"/>
                 <wp:wrapTopAndBottom distB="0" distT="0"/>
-                <wp:docPr id="1" name="image4.png"/>
+                <wp:docPr id="5" name="image3.png"/>
                 <a:graphic>
                   <a:graphicData uri="http://schemas.openxmlformats.org/drawingml/2006/picture">
                     <pic:pic>
                       <pic:nvPicPr>
-                        <pic:cNvPr id="0" name="image4.png"/>
+                        <pic:cNvPr id="0" name="image3.png"/>
                         <pic:cNvPicPr preferRelativeResize="0"/>
                       </pic:nvPicPr>
                       <pic:blipFill>
-                        <a:blip r:embed="rId7"/>
+                        <a:blip r:embed="rId8"/>
                         <a:srcRect/>
                         <a:stretch>
                           <a:fillRect/>
@@ -155,7 +197,7 @@
           <w:szCs w:val="42"/>
         </w:rPr>
       </w:pPr>
-      <w:bookmarkStart w:colFirst="0" w:colLast="0" w:name="_uf1d9345qkst" w:id="1"/>
+      <w:bookmarkStart w:colFirst="0" w:colLast="0" w:name="_heading=h.30j0zll" w:id="1"/>
       <w:bookmarkEnd w:id="1"/>
       <w:r>
         <w:rPr>
@@ -177,7 +219,7 @@
           <w:szCs w:val="42"/>
         </w:rPr>
       </w:pPr>
-      <w:bookmarkStart w:colFirst="0" w:colLast="0" w:name="_y412g2jg97j2" w:id="2"/>
+      <w:bookmarkStart w:colFirst="0" w:colLast="0" w:name="_heading=h.1fob9te" w:id="2"/>
       <w:bookmarkEnd w:id="2"/>
       <w:r>
         <w:rPr>
@@ -210,11 +252,6 @@
           <w:rtl w:val="0"/>
         </w:rPr>
         <w:t xml:space="preserve">$name$ / $typeOfAppReport$</w:t>
-      </w:r>
-      <w:r>
-        <w:rPr>
-          <w:rtl w:val="0"/>
-        </w:rPr>
       </w:r>
     </w:p>
     <w:p>
@@ -291,7 +328,7 @@
               <w:spacing w:line="240" w:lineRule="auto"/>
               <w:ind w:left="0" w:firstLine="0"/>
               <w:rPr>
-                <w:rFonts w:ascii="Raleway Medium" w:cs="Raleway Medium" w:eastAsia="Raleway Medium" w:hAnsi="Raleway Medium"/>
+                <w:rFonts w:ascii="Raleway Thin" w:cs="Raleway Thin" w:eastAsia="Raleway Thin" w:hAnsi="Raleway Thin"/>
                 <w:color w:val="1f519b"/>
                 <w:sz w:val="24"/>
                 <w:szCs w:val="24"/>
@@ -299,7 +336,7 @@
             </w:pPr>
             <w:r>
               <w:rPr>
-                <w:rFonts w:ascii="Raleway Medium" w:cs="Raleway Medium" w:eastAsia="Raleway Medium" w:hAnsi="Raleway Medium"/>
+                <w:rFonts w:ascii="Raleway Thin" w:cs="Raleway Thin" w:eastAsia="Raleway Thin" w:hAnsi="Raleway Thin"/>
                 <w:color w:val="1f519b"/>
                 <w:sz w:val="24"/>
                 <w:szCs w:val="24"/>
@@ -332,7 +369,7 @@
               <w:spacing w:line="240" w:lineRule="auto"/>
               <w:jc w:val="right"/>
               <w:rPr>
-                <w:rFonts w:ascii="Raleway Medium" w:cs="Raleway Medium" w:eastAsia="Raleway Medium" w:hAnsi="Raleway Medium"/>
+                <w:rFonts w:ascii="Raleway Thin" w:cs="Raleway Thin" w:eastAsia="Raleway Thin" w:hAnsi="Raleway Thin"/>
                 <w:color w:val="1f519b"/>
                 <w:sz w:val="24"/>
                 <w:szCs w:val="24"/>
@@ -340,7 +377,7 @@
             </w:pPr>
             <w:r>
               <w:rPr>
-                <w:rFonts w:ascii="Raleway Medium" w:cs="Raleway Medium" w:eastAsia="Raleway Medium" w:hAnsi="Raleway Medium"/>
+                <w:rFonts w:ascii="Raleway Thin" w:cs="Raleway Thin" w:eastAsia="Raleway Thin" w:hAnsi="Raleway Thin"/>
                 <w:color w:val="1f519b"/>
                 <w:sz w:val="24"/>
                 <w:szCs w:val="24"/>
@@ -377,7 +414,7 @@
               <w:widowControl w:val="0"/>
               <w:spacing w:line="240" w:lineRule="auto"/>
               <w:rPr>
-                <w:rFonts w:ascii="Raleway Medium" w:cs="Raleway Medium" w:eastAsia="Raleway Medium" w:hAnsi="Raleway Medium"/>
+                <w:rFonts w:ascii="Raleway Thin" w:cs="Raleway Thin" w:eastAsia="Raleway Thin" w:hAnsi="Raleway Thin"/>
                 <w:color w:val="1f519b"/>
                 <w:sz w:val="24"/>
                 <w:szCs w:val="24"/>
@@ -385,7 +422,7 @@
             </w:pPr>
             <w:r>
               <w:rPr>
-                <w:rFonts w:ascii="Raleway Medium" w:cs="Raleway Medium" w:eastAsia="Raleway Medium" w:hAnsi="Raleway Medium"/>
+                <w:rFonts w:ascii="Raleway Thin" w:cs="Raleway Thin" w:eastAsia="Raleway Thin" w:hAnsi="Raleway Thin"/>
                 <w:color w:val="1f519b"/>
                 <w:sz w:val="24"/>
                 <w:szCs w:val="24"/>
@@ -418,7 +455,7 @@
               <w:spacing w:line="240" w:lineRule="auto"/>
               <w:jc w:val="right"/>
               <w:rPr>
-                <w:rFonts w:ascii="Raleway Medium" w:cs="Raleway Medium" w:eastAsia="Raleway Medium" w:hAnsi="Raleway Medium"/>
+                <w:rFonts w:ascii="Raleway Thin" w:cs="Raleway Thin" w:eastAsia="Raleway Thin" w:hAnsi="Raleway Thin"/>
                 <w:color w:val="1f519b"/>
                 <w:sz w:val="24"/>
                 <w:szCs w:val="24"/>
@@ -426,7 +463,7 @@
             </w:pPr>
             <w:r>
               <w:rPr>
-                <w:rFonts w:ascii="Raleway Medium" w:cs="Raleway Medium" w:eastAsia="Raleway Medium" w:hAnsi="Raleway Medium"/>
+                <w:rFonts w:ascii="Raleway Thin" w:cs="Raleway Thin" w:eastAsia="Raleway Thin" w:hAnsi="Raleway Thin"/>
                 <w:color w:val="1f519b"/>
                 <w:sz w:val="24"/>
                 <w:szCs w:val="24"/>
@@ -462,7 +499,7 @@
               <w:widowControl w:val="0"/>
               <w:spacing w:line="240" w:lineRule="auto"/>
               <w:rPr>
-                <w:rFonts w:ascii="Raleway Medium" w:cs="Raleway Medium" w:eastAsia="Raleway Medium" w:hAnsi="Raleway Medium"/>
+                <w:rFonts w:ascii="Raleway Thin" w:cs="Raleway Thin" w:eastAsia="Raleway Thin" w:hAnsi="Raleway Thin"/>
                 <w:color w:val="1f519b"/>
                 <w:sz w:val="24"/>
                 <w:szCs w:val="24"/>
@@ -470,7 +507,7 @@
             </w:pPr>
             <w:r>
               <w:rPr>
-                <w:rFonts w:ascii="Raleway Medium" w:cs="Raleway Medium" w:eastAsia="Raleway Medium" w:hAnsi="Raleway Medium"/>
+                <w:rFonts w:ascii="Raleway Thin" w:cs="Raleway Thin" w:eastAsia="Raleway Thin" w:hAnsi="Raleway Thin"/>
                 <w:color w:val="1f519b"/>
                 <w:sz w:val="24"/>
                 <w:szCs w:val="24"/>
@@ -503,7 +540,7 @@
               <w:spacing w:line="240" w:lineRule="auto"/>
               <w:jc w:val="right"/>
               <w:rPr>
-                <w:rFonts w:ascii="Raleway Medium" w:cs="Raleway Medium" w:eastAsia="Raleway Medium" w:hAnsi="Raleway Medium"/>
+                <w:rFonts w:ascii="Raleway Thin" w:cs="Raleway Thin" w:eastAsia="Raleway Thin" w:hAnsi="Raleway Thin"/>
                 <w:color w:val="1f519b"/>
                 <w:sz w:val="24"/>
                 <w:szCs w:val="24"/>
@@ -511,7 +548,7 @@
             </w:pPr>
             <w:r>
               <w:rPr>
-                <w:rFonts w:ascii="Raleway Medium" w:cs="Raleway Medium" w:eastAsia="Raleway Medium" w:hAnsi="Raleway Medium"/>
+                <w:rFonts w:ascii="Raleway Thin" w:cs="Raleway Thin" w:eastAsia="Raleway Thin" w:hAnsi="Raleway Thin"/>
                 <w:color w:val="1f519b"/>
                 <w:sz w:val="24"/>
                 <w:szCs w:val="24"/>
@@ -728,21 +765,122 @@
         <w:rPr>
           <w:rtl w:val="0"/>
         </w:rPr>
+        <w:t xml:space="preserve">$break_n1$</w:t>
+      </w:r>
+    </w:p>
+    <w:p>
+      <w:pPr>
+        <w:rPr/>
+      </w:pPr>
+      <w:r>
+        <w:rPr>
+          <w:rtl w:val="0"/>
+        </w:rPr>
+      </w:r>
+    </w:p>
+    <w:p>
+      <w:pPr>
+        <w:rPr/>
+      </w:pPr>
+      <w:r>
+        <w:rPr>
+          <w:rtl w:val="0"/>
+        </w:rPr>
+        <w:t xml:space="preserve">$html_sectionImgsOverview$</w:t>
+      </w:r>
+    </w:p>
+    <w:p>
+      <w:pPr>
+        <w:rPr/>
+      </w:pPr>
+      <w:r>
+        <w:rPr>
+          <w:rtl w:val="0"/>
+        </w:rPr>
+      </w:r>
+    </w:p>
+    <w:p>
+      <w:pPr>
+        <w:rPr/>
+      </w:pPr>
+      <w:r>
+        <w:rPr>
+          <w:rtl w:val="0"/>
+        </w:rPr>
+        <w:t xml:space="preserve">$break_n1$</w:t>
+        <w:br w:type="textWrapping"/>
+      </w:r>
+    </w:p>
+    <w:p>
+      <w:pPr>
+        <w:rPr/>
+      </w:pPr>
+      <w:r>
+        <w:rPr>
+          <w:rtl w:val="0"/>
+        </w:rPr>
+        <w:t xml:space="preserve">-</w:t>
+      </w:r>
+    </w:p>
+    <w:p>
+      <w:pPr>
+        <w:rPr/>
+      </w:pPr>
+      <w:r>
+        <w:rPr>
+          <w:rtl w:val="0"/>
+        </w:rPr>
+      </w:r>
+    </w:p>
+    <w:p>
+      <w:pPr>
+        <w:rPr/>
+      </w:pPr>
+      <w:r>
+        <w:rPr>
+          <w:rtl w:val="0"/>
+        </w:rPr>
         <w:t xml:space="preserve">$html_fullApplicationLog$</w:t>
       </w:r>
-    </w:p>
-    <w:p>
-      <w:pPr>
-        <w:rPr>
-          <w:rFonts w:ascii="Open Sans" w:cs="Open Sans" w:eastAsia="Open Sans" w:hAnsi="Open Sans"/>
-          <w:i w:val="1"/>
-          <w:sz w:val="24"/>
-          <w:szCs w:val="24"/>
-        </w:rPr>
-      </w:pPr>
+      <w:r>
+        <w:rPr>
+          <w:rtl w:val="0"/>
+        </w:rPr>
+      </w:r>
+    </w:p>
+    <w:p>
+      <w:pPr>
+        <w:rPr/>
+      </w:pPr>
+      <w:r>
+        <w:rPr>
+          <w:rtl w:val="0"/>
+        </w:rPr>
+      </w:r>
+    </w:p>
+    <w:p>
+      <w:pPr>
+        <w:rPr/>
+      </w:pPr>
+      <w:r>
+        <w:rPr>
+          <w:rtl w:val="0"/>
+        </w:rPr>
+        <w:t xml:space="preserve">-</w:t>
+      </w:r>
       <w:r>
         <w:br w:type="page"/>
       </w:r>
+      <w:r>
+        <w:rPr>
+          <w:rtl w:val="0"/>
+        </w:rPr>
+      </w:r>
+    </w:p>
+    <w:p>
+      <w:pPr>
+        <w:rPr/>
+      </w:pPr>
       <w:r>
         <w:rPr>
           <w:rtl w:val="0"/>
@@ -776,9 +914,9 @@
       </w:r>
     </w:p>
     <w:sectPr>
-      <w:headerReference r:id="rId8" w:type="first"/>
-      <w:footerReference r:id="rId9" w:type="default"/>
-      <w:footerReference r:id="rId10" w:type="first"/>
+      <w:headerReference r:id="rId9" w:type="first"/>
+      <w:footerReference r:id="rId10" w:type="default"/>
+      <w:footerReference r:id="rId11" w:type="first"/>
       <w:pgSz w:h="16834" w:w="11909"/>
       <w:pgMar w:bottom="737.0078740157481" w:top="737.0078740157481" w:left="737.0078740157481" w:right="737.0078740157481" w:header="0" w:footer="566.9291338582677"/>
       <w:pgNumType w:start="1"/>
@@ -863,7 +1001,7 @@
           </w:pPr>
           <w:r>
             <w:rPr>
-              <w:rFonts w:ascii="Raleway Medium" w:cs="Raleway Medium" w:eastAsia="Raleway Medium" w:hAnsi="Raleway Medium"/>
+              <w:rFonts w:ascii="Raleway Thin" w:cs="Raleway Thin" w:eastAsia="Raleway Thin" w:hAnsi="Raleway Thin"/>
               <w:color w:val="002561"/>
               <w:sz w:val="16"/>
               <w:szCs w:val="16"/>
@@ -898,7 +1036,7 @@
           </w:pPr>
           <w:r>
             <w:rPr>
-              <w:rFonts w:ascii="Raleway Medium" w:cs="Raleway Medium" w:eastAsia="Raleway Medium" w:hAnsi="Raleway Medium"/>
+              <w:rFonts w:ascii="Raleway Thin" w:cs="Raleway Thin" w:eastAsia="Raleway Thin" w:hAnsi="Raleway Thin"/>
               <w:color w:val="002561"/>
               <w:sz w:val="20"/>
               <w:szCs w:val="20"/>
@@ -908,7 +1046,7 @@
           </w:r>
           <w:r>
             <w:rPr>
-              <w:rFonts w:ascii="Raleway Medium" w:cs="Raleway Medium" w:eastAsia="Raleway Medium" w:hAnsi="Raleway Medium"/>
+              <w:rFonts w:ascii="Raleway Thin" w:cs="Raleway Thin" w:eastAsia="Raleway Thin" w:hAnsi="Raleway Thin"/>
               <w:color w:val="002561"/>
               <w:sz w:val="20"/>
               <w:szCs w:val="20"/>
@@ -920,7 +1058,7 @@
           </w:r>
           <w:r>
             <w:rPr>
-              <w:rFonts w:ascii="Raleway Medium" w:cs="Raleway Medium" w:eastAsia="Raleway Medium" w:hAnsi="Raleway Medium"/>
+              <w:rFonts w:ascii="Raleway Thin" w:cs="Raleway Thin" w:eastAsia="Raleway Thin" w:hAnsi="Raleway Thin"/>
               <w:color w:val="002561"/>
               <w:sz w:val="20"/>
               <w:szCs w:val="20"/>
@@ -930,7 +1068,7 @@
           </w:r>
           <w:r>
             <w:rPr>
-              <w:rFonts w:ascii="Raleway Medium" w:cs="Raleway Medium" w:eastAsia="Raleway Medium" w:hAnsi="Raleway Medium"/>
+              <w:rFonts w:ascii="Raleway Thin" w:cs="Raleway Thin" w:eastAsia="Raleway Thin" w:hAnsi="Raleway Thin"/>
               <w:color w:val="002561"/>
               <w:sz w:val="20"/>
               <w:szCs w:val="20"/>
@@ -972,7 +1110,7 @@
           <wp:extent cx="6626850" cy="4076700"/>
           <wp:effectExtent b="0" l="0" r="0" t="0"/>
           <wp:wrapSquare wrapText="bothSides" distB="0" distT="0" distL="0" distR="0"/>
-          <wp:docPr id="2" name="image1.png"/>
+          <wp:docPr id="6" name="image1.png"/>
           <a:graphic>
             <a:graphicData uri="http://schemas.openxmlformats.org/drawingml/2006/picture">
               <pic:pic>
@@ -1014,7 +1152,7 @@
           <wp:extent cx="6626850" cy="4076700"/>
           <wp:effectExtent b="0" l="0" r="0" t="0"/>
           <wp:wrapSquare wrapText="bothSides" distB="0" distT="0" distL="0" distR="0"/>
-          <wp:docPr id="3" name="image2.png"/>
+          <wp:docPr id="8" name="image2.png"/>
           <a:graphic>
             <a:graphicData uri="http://schemas.openxmlformats.org/drawingml/2006/picture">
               <pic:pic>
@@ -1056,16 +1194,16 @@
           <wp:extent cx="6626850" cy="4076700"/>
           <wp:effectExtent b="0" l="0" r="0" t="0"/>
           <wp:wrapSquare wrapText="bothSides" distB="0" distT="0" distL="0" distR="0"/>
-          <wp:docPr id="4" name="image3.png"/>
+          <wp:docPr id="7" name="image1.png"/>
           <a:graphic>
             <a:graphicData uri="http://schemas.openxmlformats.org/drawingml/2006/picture">
               <pic:pic>
                 <pic:nvPicPr>
-                  <pic:cNvPr id="0" name="image3.png"/>
+                  <pic:cNvPr id="0" name="image1.png"/>
                   <pic:cNvPicPr preferRelativeResize="0"/>
                 </pic:nvPicPr>
                 <pic:blipFill>
-                  <a:blip r:embed="rId3"/>
+                  <a:blip r:embed="rId1"/>
                   <a:srcRect b="0" l="0" r="0" t="0"/>
                   <a:stretch>
                     <a:fillRect/>
@@ -1234,7 +1372,7 @@
           </w:pPr>
           <w:r>
             <w:rPr>
-              <w:rFonts w:ascii="Raleway Medium" w:cs="Raleway Medium" w:eastAsia="Raleway Medium" w:hAnsi="Raleway Medium"/>
+              <w:rFonts w:ascii="Raleway Thin" w:cs="Raleway Thin" w:eastAsia="Raleway Thin" w:hAnsi="Raleway Thin"/>
               <w:color w:val="002561"/>
               <w:sz w:val="16"/>
               <w:szCs w:val="16"/>
@@ -1272,7 +1410,7 @@
             <w:spacing w:line="240" w:lineRule="auto"/>
             <w:jc w:val="right"/>
             <w:rPr>
-              <w:rFonts w:ascii="Raleway Medium" w:cs="Raleway Medium" w:eastAsia="Raleway Medium" w:hAnsi="Raleway Medium"/>
+              <w:rFonts w:ascii="Raleway Thin" w:cs="Raleway Thin" w:eastAsia="Raleway Thin" w:hAnsi="Raleway Thin"/>
               <w:color w:val="002561"/>
               <w:sz w:val="16"/>
               <w:szCs w:val="16"/>
@@ -1280,7 +1418,7 @@
           </w:pPr>
           <w:r>
             <w:rPr>
-              <w:rFonts w:ascii="Raleway Medium" w:cs="Raleway Medium" w:eastAsia="Raleway Medium" w:hAnsi="Raleway Medium"/>
+              <w:rFonts w:ascii="Raleway Thin" w:cs="Raleway Thin" w:eastAsia="Raleway Thin" w:hAnsi="Raleway Thin"/>
               <w:color w:val="002561"/>
               <w:sz w:val="16"/>
               <w:szCs w:val="16"/>
@@ -1298,7 +1436,7 @@
           </w:pPr>
           <w:r>
             <w:rPr>
-              <w:rFonts w:ascii="Raleway Medium" w:cs="Raleway Medium" w:eastAsia="Raleway Medium" w:hAnsi="Raleway Medium"/>
+              <w:rFonts w:ascii="Raleway Thin" w:cs="Raleway Thin" w:eastAsia="Raleway Thin" w:hAnsi="Raleway Thin"/>
               <w:color w:val="002561"/>
               <w:sz w:val="16"/>
               <w:szCs w:val="16"/>
@@ -1336,7 +1474,7 @@
             <w:spacing w:line="240" w:lineRule="auto"/>
             <w:jc w:val="right"/>
             <w:rPr>
-              <w:rFonts w:ascii="Raleway Medium" w:cs="Raleway Medium" w:eastAsia="Raleway Medium" w:hAnsi="Raleway Medium"/>
+              <w:rFonts w:ascii="Raleway Thin" w:cs="Raleway Thin" w:eastAsia="Raleway Thin" w:hAnsi="Raleway Thin"/>
               <w:color w:val="002561"/>
               <w:sz w:val="16"/>
               <w:szCs w:val="16"/>
@@ -1372,7 +1510,7 @@
             <w:spacing w:line="240" w:lineRule="auto"/>
             <w:jc w:val="right"/>
             <w:rPr>
-              <w:rFonts w:ascii="Raleway Medium" w:cs="Raleway Medium" w:eastAsia="Raleway Medium" w:hAnsi="Raleway Medium"/>
+              <w:rFonts w:ascii="Raleway Thin" w:cs="Raleway Thin" w:eastAsia="Raleway Thin" w:hAnsi="Raleway Thin"/>
               <w:color w:val="002561"/>
               <w:sz w:val="16"/>
               <w:szCs w:val="16"/>
@@ -1416,7 +1554,7 @@
           </w:pPr>
           <w:r>
             <w:rPr>
-              <w:rFonts w:ascii="Raleway Medium" w:cs="Raleway Medium" w:eastAsia="Raleway Medium" w:hAnsi="Raleway Medium"/>
+              <w:rFonts w:ascii="Raleway Thin" w:cs="Raleway Thin" w:eastAsia="Raleway Thin" w:hAnsi="Raleway Thin"/>
               <w:color w:val="002561"/>
               <w:sz w:val="16"/>
               <w:szCs w:val="16"/>
@@ -1444,7 +1582,7 @@
           </w:pPr>
           <w:r>
             <w:rPr>
-              <w:rFonts w:ascii="Raleway Medium" w:cs="Raleway Medium" w:eastAsia="Raleway Medium" w:hAnsi="Raleway Medium"/>
+              <w:rFonts w:ascii="Raleway Thin" w:cs="Raleway Thin" w:eastAsia="Raleway Thin" w:hAnsi="Raleway Thin"/>
               <w:color w:val="002561"/>
               <w:sz w:val="16"/>
               <w:szCs w:val="16"/>
@@ -1507,7 +1645,7 @@
           </w:pPr>
           <w:r>
             <w:rPr>
-              <w:rFonts w:ascii="Raleway Medium" w:cs="Raleway Medium" w:eastAsia="Raleway Medium" w:hAnsi="Raleway Medium"/>
+              <w:rFonts w:ascii="Raleway Thin" w:cs="Raleway Thin" w:eastAsia="Raleway Thin" w:hAnsi="Raleway Thin"/>
               <w:color w:val="002561"/>
               <w:sz w:val="20"/>
               <w:szCs w:val="20"/>
@@ -1517,7 +1655,7 @@
           </w:r>
           <w:r>
             <w:rPr>
-              <w:rFonts w:ascii="Raleway Medium" w:cs="Raleway Medium" w:eastAsia="Raleway Medium" w:hAnsi="Raleway Medium"/>
+              <w:rFonts w:ascii="Raleway Thin" w:cs="Raleway Thin" w:eastAsia="Raleway Thin" w:hAnsi="Raleway Thin"/>
               <w:color w:val="002561"/>
               <w:sz w:val="20"/>
               <w:szCs w:val="20"/>
@@ -1529,7 +1667,7 @@
           </w:r>
           <w:r>
             <w:rPr>
-              <w:rFonts w:ascii="Raleway Medium" w:cs="Raleway Medium" w:eastAsia="Raleway Medium" w:hAnsi="Raleway Medium"/>
+              <w:rFonts w:ascii="Raleway Thin" w:cs="Raleway Thin" w:eastAsia="Raleway Thin" w:hAnsi="Raleway Thin"/>
               <w:color w:val="002561"/>
               <w:sz w:val="20"/>
               <w:szCs w:val="20"/>
@@ -1539,7 +1677,7 @@
           </w:r>
           <w:r>
             <w:rPr>
-              <w:rFonts w:ascii="Raleway Medium" w:cs="Raleway Medium" w:eastAsia="Raleway Medium" w:hAnsi="Raleway Medium"/>
+              <w:rFonts w:ascii="Raleway Thin" w:cs="Raleway Thin" w:eastAsia="Raleway Thin" w:hAnsi="Raleway Thin"/>
               <w:color w:val="002561"/>
               <w:sz w:val="20"/>
               <w:szCs w:val="20"/>
@@ -1551,7 +1689,7 @@
           </w:r>
           <w:r>
             <w:rPr>
-              <w:rFonts w:ascii="Raleway Medium" w:cs="Raleway Medium" w:eastAsia="Raleway Medium" w:hAnsi="Raleway Medium"/>
+              <w:rFonts w:ascii="Raleway Thin" w:cs="Raleway Thin" w:eastAsia="Raleway Thin" w:hAnsi="Raleway Thin"/>
               <w:color w:val="002561"/>
               <w:sz w:val="20"/>
               <w:szCs w:val="20"/>
@@ -1659,6 +1797,117 @@
       </w:pPr>
     </w:pPrDefault>
   </w:docDefaults>
+  <w:style w:type="paragraph" w:styleId="Normal" w:default="1">
+    <w:name w:val="normal"/>
+  </w:style>
+  <w:style w:type="table" w:styleId="TableNormal" w:default="1">
+    <w:name w:val="Table Normal"/>
+  </w:style>
+  <w:style w:type="paragraph" w:styleId="Heading1">
+    <w:name w:val="heading 1"/>
+    <w:basedOn w:val="Normal"/>
+    <w:next w:val="Normal"/>
+    <w:pPr>
+      <w:keepNext w:val="1"/>
+      <w:keepLines w:val="1"/>
+      <w:spacing w:after="120" w:before="400" w:lineRule="auto"/>
+    </w:pPr>
+    <w:rPr>
+      <w:sz w:val="40"/>
+      <w:szCs w:val="40"/>
+    </w:rPr>
+  </w:style>
+  <w:style w:type="paragraph" w:styleId="Heading2">
+    <w:name w:val="heading 2"/>
+    <w:basedOn w:val="Normal"/>
+    <w:next w:val="Normal"/>
+    <w:pPr>
+      <w:keepNext w:val="1"/>
+      <w:keepLines w:val="1"/>
+      <w:spacing w:after="120" w:before="360" w:lineRule="auto"/>
+    </w:pPr>
+    <w:rPr>
+      <w:b w:val="0"/>
+      <w:sz w:val="32"/>
+      <w:szCs w:val="32"/>
+    </w:rPr>
+  </w:style>
+  <w:style w:type="paragraph" w:styleId="Heading3">
+    <w:name w:val="heading 3"/>
+    <w:basedOn w:val="Normal"/>
+    <w:next w:val="Normal"/>
+    <w:pPr>
+      <w:keepNext w:val="1"/>
+      <w:keepLines w:val="1"/>
+      <w:spacing w:after="80" w:before="320" w:lineRule="auto"/>
+    </w:pPr>
+    <w:rPr>
+      <w:b w:val="0"/>
+      <w:color w:val="434343"/>
+      <w:sz w:val="28"/>
+      <w:szCs w:val="28"/>
+    </w:rPr>
+  </w:style>
+  <w:style w:type="paragraph" w:styleId="Heading4">
+    <w:name w:val="heading 4"/>
+    <w:basedOn w:val="Normal"/>
+    <w:next w:val="Normal"/>
+    <w:pPr>
+      <w:keepNext w:val="1"/>
+      <w:keepLines w:val="1"/>
+      <w:spacing w:after="80" w:before="280" w:lineRule="auto"/>
+    </w:pPr>
+    <w:rPr>
+      <w:color w:val="666666"/>
+      <w:sz w:val="24"/>
+      <w:szCs w:val="24"/>
+    </w:rPr>
+  </w:style>
+  <w:style w:type="paragraph" w:styleId="Heading5">
+    <w:name w:val="heading 5"/>
+    <w:basedOn w:val="Normal"/>
+    <w:next w:val="Normal"/>
+    <w:pPr>
+      <w:keepNext w:val="1"/>
+      <w:keepLines w:val="1"/>
+      <w:spacing w:after="80" w:before="240" w:lineRule="auto"/>
+    </w:pPr>
+    <w:rPr>
+      <w:color w:val="666666"/>
+      <w:sz w:val="22"/>
+      <w:szCs w:val="22"/>
+    </w:rPr>
+  </w:style>
+  <w:style w:type="paragraph" w:styleId="Heading6">
+    <w:name w:val="heading 6"/>
+    <w:basedOn w:val="Normal"/>
+    <w:next w:val="Normal"/>
+    <w:pPr>
+      <w:keepNext w:val="1"/>
+      <w:keepLines w:val="1"/>
+      <w:spacing w:after="80" w:before="240" w:lineRule="auto"/>
+    </w:pPr>
+    <w:rPr>
+      <w:i w:val="1"/>
+      <w:color w:val="666666"/>
+      <w:sz w:val="22"/>
+      <w:szCs w:val="22"/>
+    </w:rPr>
+  </w:style>
+  <w:style w:type="paragraph" w:styleId="Title">
+    <w:name w:val="Title"/>
+    <w:basedOn w:val="Normal"/>
+    <w:next w:val="Normal"/>
+    <w:pPr>
+      <w:keepNext w:val="1"/>
+      <w:keepLines w:val="1"/>
+      <w:spacing w:after="60" w:before="0" w:lineRule="auto"/>
+    </w:pPr>
+    <w:rPr>
+      <w:sz w:val="52"/>
+      <w:szCs w:val="52"/>
+    </w:rPr>
+  </w:style>
   <w:style w:type="paragraph" w:styleId="Normal" w:default="1">
     <w:name w:val="normal"/>
   </w:style>
@@ -1848,6 +2097,62 @@
     <w:tblStylePr w:type="swCell">
       <w:tcPr/>
     </w:tblStylePr>
+  </w:style>
+  <w:style w:type="table" w:styleId="Table3">
+    <w:basedOn w:val="TableNormal"/>
+    <w:tblPr>
+      <w:tblStyleRowBandSize w:val="1"/>
+      <w:tblStyleColBandSize w:val="1"/>
+      <w:tblCellMar>
+        <w:top w:w="100.0" w:type="dxa"/>
+        <w:left w:w="100.0" w:type="dxa"/>
+        <w:bottom w:w="100.0" w:type="dxa"/>
+        <w:right w:w="100.0" w:type="dxa"/>
+      </w:tblCellMar>
+    </w:tblPr>
+  </w:style>
+  <w:style w:type="paragraph" w:styleId="Subtitle">
+    <w:name w:val="Subtitle"/>
+    <w:basedOn w:val="Normal"/>
+    <w:next w:val="Normal"/>
+    <w:pPr>
+      <w:keepNext w:val="1"/>
+      <w:keepLines w:val="1"/>
+      <w:spacing w:after="320" w:before="0" w:lineRule="auto"/>
+    </w:pPr>
+    <w:rPr>
+      <w:rFonts w:ascii="Arial" w:cs="Arial" w:eastAsia="Arial" w:hAnsi="Arial"/>
+      <w:i w:val="0"/>
+      <w:color w:val="666666"/>
+      <w:sz w:val="30"/>
+      <w:szCs w:val="30"/>
+    </w:rPr>
+  </w:style>
+  <w:style w:type="table" w:styleId="Table1">
+    <w:basedOn w:val="TableNormal"/>
+    <w:tblPr>
+      <w:tblStyleRowBandSize w:val="1"/>
+      <w:tblStyleColBandSize w:val="1"/>
+      <w:tblCellMar>
+        <w:top w:w="100.0" w:type="dxa"/>
+        <w:left w:w="100.0" w:type="dxa"/>
+        <w:bottom w:w="100.0" w:type="dxa"/>
+        <w:right w:w="100.0" w:type="dxa"/>
+      </w:tblCellMar>
+    </w:tblPr>
+  </w:style>
+  <w:style w:type="table" w:styleId="Table2">
+    <w:basedOn w:val="TableNormal"/>
+    <w:tblPr>
+      <w:tblStyleRowBandSize w:val="1"/>
+      <w:tblStyleColBandSize w:val="1"/>
+      <w:tblCellMar>
+        <w:top w:w="100.0" w:type="dxa"/>
+        <w:left w:w="100.0" w:type="dxa"/>
+        <w:bottom w:w="100.0" w:type="dxa"/>
+        <w:right w:w="100.0" w:type="dxa"/>
+      </w:tblCellMar>
+    </w:tblPr>
   </w:style>
   <w:style w:type="table" w:styleId="Table3">
     <w:basedOn w:val="TableNormal"/>
@@ -2183,4 +2488,19 @@
   </a:objectDefaults>
   <a:extraClrSchemeLst/>
 </a:theme>
+</file>
+
+<file path=customXML/item1.xml><?xml version="1.0" encoding="utf-8"?>
+<go:gDocsCustomXmlDataStorage xmlns:go="http://customooxmlschemas.google.com/" xmlns:r="http://schemas.openxmlformats.org/officeDocument/2006/relationships">
+  <go:docsCustomData xmlns:go="http://customooxmlschemas.google.com/" roundtripDataSignature="AMtx7mjgkR9Ir6as5+zlvvInCfBSuIDsEw==">AMUW2mX2HmJ+pAVtMeFjc16iSrm1pNhnmMs2EzLKiRjo/iajApAm05j3wJVriLFe290Y30JcislnPdUDKoyrZTaERzbNqEG1ZwndL8h0sjQmAkvtTuBhdGUhdZADCcDG3Qy0UoUD5nxmpreNE/KYb3vhukUnKfw6DQ==</go:docsCustomData>
+</go:gDocsCustomXmlDataStorage>
+</file>
+
+<file path=customXML/itemProps1.xml><?xml version="1.0" encoding="utf-8"?>
+<ds:datastoreItem xmlns:ds="http://schemas.openxmlformats.org/officeDocument/2006/customXml" ds:itemID="{11111111-1234-1234-1234-123412341234}">
+  <ds:schemaRefs>
+    <ds:schemaRef ds:uri="http://schemas.openxmlformats.org/officeDocument/2006/relationships"/>
+    <ds:schemaRef ds:uri="http://customooxmlschemas.google.com/"/>
+  </ds:schemaRefs>
+</ds:datastoreItem>
 </file>
</xml_diff>

<commit_message>
no spazio bianco app log rep
</commit_message>
<xml_diff>
--- a/storage/app/docs-generator/templates/application_log_report.docx
+++ b/storage/app/docs-generator/templates/application_log_report.docx
@@ -786,18 +786,6 @@
         <w:rPr>
           <w:rtl w:val="0"/>
         </w:rPr>
-        <w:t xml:space="preserve">$break_n1$</w:t>
-        <w:br w:type="textWrapping"/>
-      </w:r>
-    </w:p>
-    <w:p>
-      <w:pPr>
-        <w:rPr/>
-      </w:pPr>
-      <w:r>
-        <w:rPr>
-          <w:rtl w:val="0"/>
-        </w:rPr>
         <w:t xml:space="preserve">$html_fullApplicationLog$</w:t>
       </w:r>
     </w:p>
@@ -1529,12 +1517,12 @@
           <wp:extent cx="6626850" cy="4076700"/>
           <wp:effectExtent b="0" l="0" r="0" t="0"/>
           <wp:wrapSquare wrapText="bothSides" distB="0" distT="0" distL="0" distR="0"/>
-          <wp:docPr id="6" name="image1.png"/>
+          <wp:docPr id="6" name="image2.png"/>
           <a:graphic>
             <a:graphicData uri="http://schemas.openxmlformats.org/drawingml/2006/picture">
               <pic:pic>
                 <pic:nvPicPr>
-                  <pic:cNvPr id="0" name="image1.png"/>
+                  <pic:cNvPr id="0" name="image2.png"/>
                   <pic:cNvPicPr preferRelativeResize="0"/>
                 </pic:nvPicPr>
                 <pic:blipFill>
@@ -1571,12 +1559,12 @@
           <wp:extent cx="6626850" cy="4076700"/>
           <wp:effectExtent b="0" l="0" r="0" t="0"/>
           <wp:wrapSquare wrapText="bothSides" distB="0" distT="0" distL="0" distR="0"/>
-          <wp:docPr id="8" name="image2.png"/>
+          <wp:docPr id="8" name="image1.png"/>
           <a:graphic>
             <a:graphicData uri="http://schemas.openxmlformats.org/drawingml/2006/picture">
               <pic:pic>
                 <pic:nvPicPr>
-                  <pic:cNvPr id="0" name="image2.png"/>
+                  <pic:cNvPr id="0" name="image1.png"/>
                   <pic:cNvPicPr preferRelativeResize="0"/>
                 </pic:nvPicPr>
                 <pic:blipFill>
@@ -1613,12 +1601,12 @@
           <wp:extent cx="6626850" cy="4076700"/>
           <wp:effectExtent b="0" l="0" r="0" t="0"/>
           <wp:wrapSquare wrapText="bothSides" distB="0" distT="0" distL="0" distR="0"/>
-          <wp:docPr id="7" name="image1.png"/>
+          <wp:docPr id="7" name="image2.png"/>
           <a:graphic>
             <a:graphicData uri="http://schemas.openxmlformats.org/drawingml/2006/picture">
               <pic:pic>
                 <pic:nvPicPr>
-                  <pic:cNvPr id="0" name="image1.png"/>
+                  <pic:cNvPr id="0" name="image2.png"/>
                   <pic:cNvPicPr preferRelativeResize="0"/>
                 </pic:nvPicPr>
                 <pic:blipFill>
@@ -2911,7 +2899,7 @@
 
 <file path=customXML/item1.xml><?xml version="1.0" encoding="utf-8"?>
 <go:gDocsCustomXmlDataStorage xmlns:go="http://customooxmlschemas.google.com/" xmlns:r="http://schemas.openxmlformats.org/officeDocument/2006/relationships">
-  <go:docsCustomData xmlns:go="http://customooxmlschemas.google.com/" roundtripDataSignature="AMtx7mjgkR9Ir6as5+zlvvInCfBSuIDsEw==">AMUW2mVu0W849tlcI2lJhSsASkdVYM6Jwk290MMexhp1JspUjctJEfLbaK70eJOQ4auGzzrD9f3ql1SnKPLwgtZ4MLKMqmq5Ysr1Asu6VBHg5z5rH97KTm63oVLrQQ1veyMrFxT4xIoG4x4kY4+iEIzZ62bGK5di8Q==</go:docsCustomData>
+  <go:docsCustomData xmlns:go="http://customooxmlschemas.google.com/" roundtripDataSignature="AMtx7mjgkR9Ir6as5+zlvvInCfBSuIDsEw==">AMUW2mVublp2sPuGrIkO8u0HxsGe03ABNCNthJHMnmxY9yzbO1N4K5RruPKeAIB0JODNmRrR6PwrBtKHXNW4UKyXIn9jKOK9vgi5+MN5NpWq2jlz5F2kWa97Ya4AzXmb9l8CCHATfodtRYwpjGG23IBL4SKZRn8efQ==</go:docsCustomData>
 </go:gDocsCustomXmlDataStorage>
 </file>
 

</xml_diff>

<commit_message>
via piva in footer, toc in applog, list of point come titolo
</commit_message>
<xml_diff>
--- a/storage/app/docs-generator/templates/application_log_report.docx
+++ b/storage/app/docs-generator/templates/application_log_report.docx
@@ -765,6 +765,49 @@
         <w:rPr>
           <w:rtl w:val="0"/>
         </w:rPr>
+      </w:r>
+    </w:p>
+    <w:p>
+      <w:pPr>
+        <w:rPr/>
+      </w:pPr>
+      <w:r>
+        <w:rPr>
+          <w:rtl w:val="0"/>
+        </w:rPr>
+        <w:t xml:space="preserve">$html_tableOfContents$</w:t>
+      </w:r>
+    </w:p>
+    <w:p>
+      <w:pPr>
+        <w:rPr/>
+      </w:pPr>
+      <w:r>
+        <w:rPr>
+          <w:rtl w:val="0"/>
+        </w:rPr>
+        <w:br w:type="textWrapping"/>
+        <w:t xml:space="preserve">$break_n1$</w:t>
+      </w:r>
+    </w:p>
+    <w:p>
+      <w:pPr>
+        <w:rPr/>
+      </w:pPr>
+      <w:r>
+        <w:rPr>
+          <w:rtl w:val="0"/>
+        </w:rPr>
+      </w:r>
+    </w:p>
+    <w:p>
+      <w:pPr>
+        <w:rPr/>
+      </w:pPr>
+      <w:r>
+        <w:rPr>
+          <w:rtl w:val="0"/>
+        </w:rPr>
         <w:t xml:space="preserve">$html_sectionImgsOverview$</w:t>
       </w:r>
     </w:p>
@@ -1324,7 +1367,7 @@
       <w:headerReference r:id="rId9" w:type="first"/>
       <w:footerReference r:id="rId10" w:type="default"/>
       <w:footerReference r:id="rId11" w:type="first"/>
-      <w:pgSz w:h="16834" w:w="11909"/>
+      <w:pgSz w:h="16834" w:w="11909" w:orient="portrait"/>
       <w:pgMar w:bottom="737.0078740157481" w:top="737.0078740157481" w:left="737.0078740157481" w:right="737.0078740157481" w:header="0" w:footer="566.9291338582677"/>
       <w:pgNumType w:start="1"/>
     </w:sectPr>
@@ -1404,7 +1447,12 @@
           <w:pPr>
             <w:widowControl w:val="0"/>
             <w:spacing w:line="240" w:lineRule="auto"/>
-            <w:rPr/>
+            <w:rPr>
+              <w:rFonts w:ascii="Raleway Thin" w:cs="Raleway Thin" w:eastAsia="Raleway Thin" w:hAnsi="Raleway Thin"/>
+              <w:color w:val="002561"/>
+              <w:sz w:val="16"/>
+              <w:szCs w:val="16"/>
+            </w:rPr>
           </w:pPr>
           <w:r>
             <w:rPr>
@@ -1414,7 +1462,7 @@
               <w:szCs w:val="16"/>
               <w:rtl w:val="0"/>
             </w:rPr>
-            <w:t xml:space="preserve">p. iva 02132220464</w:t>
+            <w:t xml:space="preserve">stormyachts.it</w:t>
           </w:r>
           <w:r>
             <w:rPr>
@@ -1517,12 +1565,12 @@
           <wp:extent cx="6626850" cy="4076700"/>
           <wp:effectExtent b="0" l="0" r="0" t="0"/>
           <wp:wrapSquare wrapText="bothSides" distB="0" distT="0" distL="0" distR="0"/>
-          <wp:docPr id="6" name="image2.png"/>
+          <wp:docPr id="6" name="image1.png"/>
           <a:graphic>
             <a:graphicData uri="http://schemas.openxmlformats.org/drawingml/2006/picture">
               <pic:pic>
                 <pic:nvPicPr>
-                  <pic:cNvPr id="0" name="image2.png"/>
+                  <pic:cNvPr id="0" name="image1.png"/>
                   <pic:cNvPicPr preferRelativeResize="0"/>
                 </pic:nvPicPr>
                 <pic:blipFill>
@@ -1559,12 +1607,12 @@
           <wp:extent cx="6626850" cy="4076700"/>
           <wp:effectExtent b="0" l="0" r="0" t="0"/>
           <wp:wrapSquare wrapText="bothSides" distB="0" distT="0" distL="0" distR="0"/>
-          <wp:docPr id="8" name="image1.png"/>
+          <wp:docPr id="8" name="image2.png"/>
           <a:graphic>
             <a:graphicData uri="http://schemas.openxmlformats.org/drawingml/2006/picture">
               <pic:pic>
                 <pic:nvPicPr>
-                  <pic:cNvPr id="0" name="image1.png"/>
+                  <pic:cNvPr id="0" name="image2.png"/>
                   <pic:cNvPicPr preferRelativeResize="0"/>
                 </pic:nvPicPr>
                 <pic:blipFill>
@@ -1601,12 +1649,12 @@
           <wp:extent cx="6626850" cy="4076700"/>
           <wp:effectExtent b="0" l="0" r="0" t="0"/>
           <wp:wrapSquare wrapText="bothSides" distB="0" distT="0" distL="0" distR="0"/>
-          <wp:docPr id="7" name="image2.png"/>
+          <wp:docPr id="7" name="image1.png"/>
           <a:graphic>
             <a:graphicData uri="http://schemas.openxmlformats.org/drawingml/2006/picture">
               <pic:pic>
                 <pic:nvPicPr>
-                  <pic:cNvPr id="0" name="image2.png"/>
+                  <pic:cNvPr id="0" name="image1.png"/>
                   <pic:cNvPicPr preferRelativeResize="0"/>
                 </pic:nvPicPr>
                 <pic:blipFill>
@@ -2899,7 +2947,7 @@
 
 <file path=customXML/item1.xml><?xml version="1.0" encoding="utf-8"?>
 <go:gDocsCustomXmlDataStorage xmlns:go="http://customooxmlschemas.google.com/" xmlns:r="http://schemas.openxmlformats.org/officeDocument/2006/relationships">
-  <go:docsCustomData xmlns:go="http://customooxmlschemas.google.com/" roundtripDataSignature="AMtx7mjgkR9Ir6as5+zlvvInCfBSuIDsEw==">AMUW2mVublp2sPuGrIkO8u0HxsGe03ABNCNthJHMnmxY9yzbO1N4K5RruPKeAIB0JODNmRrR6PwrBtKHXNW4UKyXIn9jKOK9vgi5+MN5NpWq2jlz5F2kWa97Ya4AzXmb9l8CCHATfodtRYwpjGG23IBL4SKZRn8efQ==</go:docsCustomData>
+  <go:docsCustomData xmlns:go="http://customooxmlschemas.google.com/" roundtripDataSignature="AMtx7mjgkR9Ir6as5+zlvvInCfBSuIDsEw==">AMUW2mXBAUDBEEzZnqr4xumgOP170nX/aRAoPloe0Pxv0tXMbp2l29KUVWJq5aKhER8/rZ8xKSK73ONXkZ3gW6Rj+1LhBeNiz2KRzDnUnGVoutcgmTVccManrCJHuVX5sQct6TpPGxEo/I1GX4vgtt5D2xhfTDUUVQ==</go:docsCustomData>
 </go:gDocsCustomXmlDataStorage>
 </file>
 

</xml_diff>